<commit_message>
diagramas y comentarios finales
</commit_message>
<xml_diff>
--- a/Entregables-Proyecto 2 .docx
+++ b/Entregables-Proyecto 2 .docx
@@ -582,16 +582,176 @@
         <w:rPr>
           <w:lang w:val="es-GT"/>
         </w:rPr>
-        <w:t xml:space="preserve">PR2 </w:t>
-      </w:r>
-      <w:proofErr w:type="gramStart"/>
-      <w:r>
-        <w:rPr>
-          <w:lang w:val="es-GT"/>
-        </w:rPr>
-        <w:t>= .</w:t>
-      </w:r>
-      <w:proofErr w:type="gramEnd"/>
+        <w:t xml:space="preserve">PR2 = </w:t>
+      </w:r>
+      <w:r>
+        <w:rPr>
+          <w:lang w:val="es-GT"/>
+        </w:rPr>
+        <w:t>20.</w:t>
+      </w:r>
+    </w:p>
+    <w:p>
+      <w:pPr>
+        <w:ind w:left="708"/>
+        <w:jc w:val="both"/>
+        <w:rPr>
+          <w:lang w:val="es-GT"/>
+        </w:rPr>
+      </w:pPr>
+      <w:proofErr w:type="spellStart"/>
+      <w:r>
+        <w:rPr>
+          <w:lang w:val="es-GT"/>
+        </w:rPr>
+        <w:t>Timer</w:t>
+      </w:r>
+      <w:proofErr w:type="spellEnd"/>
+      <w:r>
+        <w:rPr>
+          <w:lang w:val="es-GT"/>
+        </w:rPr>
+        <w:t xml:space="preserve"> 1: Se deseaba una interrupción cada m</w:t>
+      </w:r>
+      <w:r>
+        <w:rPr>
+          <w:lang w:val="es-GT"/>
+        </w:rPr>
+        <w:t xml:space="preserve">edio segundo, encargada de llamar a la rutina que organizaba los datos recibidos, los convertía a binario y los guardaba en las variables que se mostraban en los </w:t>
+      </w:r>
+      <w:proofErr w:type="spellStart"/>
+      <w:r>
+        <w:rPr>
+          <w:lang w:val="es-GT"/>
+        </w:rPr>
+        <w:t>displays</w:t>
+      </w:r>
+      <w:proofErr w:type="spellEnd"/>
+      <w:r>
+        <w:rPr>
+          <w:lang w:val="es-GT"/>
+        </w:rPr>
+        <w:t>.</w:t>
+      </w:r>
+    </w:p>
+    <w:p>
+      <w:pPr>
+        <w:pStyle w:val="Prrafodelista"/>
+        <w:numPr>
+          <w:ilvl w:val="0"/>
+          <w:numId w:val="1"/>
+        </w:numPr>
+        <w:jc w:val="both"/>
+        <w:rPr>
+          <w:lang w:val="es-GT"/>
+        </w:rPr>
+      </w:pPr>
+      <m:oMath>
+        <m:r>
+          <w:rPr>
+            <w:rFonts w:ascii="Cambria Math" w:hAnsi="Cambria Math"/>
+            <w:lang w:val="es-GT"/>
+          </w:rPr>
+          <m:t>tiempo deseado=4*</m:t>
+        </m:r>
+        <m:f>
+          <m:fPr>
+            <m:ctrlPr>
+              <w:rPr>
+                <w:rFonts w:ascii="Cambria Math" w:hAnsi="Cambria Math"/>
+                <w:i/>
+                <w:lang w:val="es-GT"/>
+              </w:rPr>
+            </m:ctrlPr>
+          </m:fPr>
+          <m:num>
+            <m:r>
+              <w:rPr>
+                <w:rFonts w:ascii="Cambria Math" w:hAnsi="Cambria Math"/>
+                <w:lang w:val="es-GT"/>
+              </w:rPr>
+              <m:t>1</m:t>
+            </m:r>
+          </m:num>
+          <m:den>
+            <m:r>
+              <w:rPr>
+                <w:rFonts w:ascii="Cambria Math" w:hAnsi="Cambria Math"/>
+                <w:lang w:val="es-GT"/>
+              </w:rPr>
+              <m:t>FOSC</m:t>
+            </m:r>
+          </m:den>
+        </m:f>
+        <m:r>
+          <w:rPr>
+            <w:rFonts w:ascii="Cambria Math" w:hAnsi="Cambria Math"/>
+            <w:lang w:val="es-GT"/>
+          </w:rPr>
+          <m:t>*</m:t>
+        </m:r>
+        <m:d>
+          <m:dPr>
+            <m:ctrlPr>
+              <w:rPr>
+                <w:rFonts w:ascii="Cambria Math" w:hAnsi="Cambria Math"/>
+                <w:i/>
+                <w:lang w:val="es-GT"/>
+              </w:rPr>
+            </m:ctrlPr>
+          </m:dPr>
+          <m:e>
+            <m:r>
+              <w:rPr>
+                <w:rFonts w:ascii="Cambria Math" w:hAnsi="Cambria Math"/>
+                <w:lang w:val="es-GT"/>
+              </w:rPr>
+              <m:t>65536-valor tmr0</m:t>
+            </m:r>
+          </m:e>
+        </m:d>
+        <m:r>
+          <w:rPr>
+            <w:rFonts w:ascii="Cambria Math" w:hAnsi="Cambria Math"/>
+            <w:lang w:val="es-GT"/>
+          </w:rPr>
+          <m:t>*prescaler</m:t>
+        </m:r>
+      </m:oMath>
+    </w:p>
+    <w:p>
+      <w:pPr>
+        <w:ind w:left="2136"/>
+        <w:jc w:val="both"/>
+      </w:pPr>
+      <w:r>
+        <w:rPr>
+          <w:lang w:val="es-GT"/>
+        </w:rPr>
+        <w:t xml:space="preserve">Para un tiempo deseado de medio segundo con </w:t>
+      </w:r>
+      <w:proofErr w:type="spellStart"/>
+      <w:r>
+        <w:rPr>
+          <w:lang w:val="es-GT"/>
+        </w:rPr>
+        <w:t>prescaler</w:t>
+      </w:r>
+      <w:proofErr w:type="spellEnd"/>
+      <w:r>
+        <w:rPr>
+          <w:lang w:val="es-GT"/>
+        </w:rPr>
+        <w:t xml:space="preserve"> de 8 se obtuvo el valor de TMR1H = 0x0B TMR1L = 0xDC</w:t>
+      </w:r>
+      <w:r>
+        <w:t>.</w:t>
+      </w:r>
+    </w:p>
+    <w:p>
+      <w:pPr>
+        <w:jc w:val="both"/>
+      </w:pPr>
     </w:p>
     <w:p>
       <w:pPr>
@@ -610,48 +770,9 @@
           <w:tab w:val="left" w:pos="3144"/>
         </w:tabs>
       </w:pPr>
-    </w:p>
-    <w:p>
-      <w:pPr>
-        <w:tabs>
-          <w:tab w:val="left" w:pos="3144"/>
-        </w:tabs>
-      </w:pPr>
-    </w:p>
-    <w:p>
-      <w:pPr>
-        <w:tabs>
-          <w:tab w:val="left" w:pos="3144"/>
-        </w:tabs>
-      </w:pPr>
-    </w:p>
-    <w:p>
-      <w:pPr>
-        <w:tabs>
-          <w:tab w:val="left" w:pos="3144"/>
-        </w:tabs>
-      </w:pPr>
-    </w:p>
-    <w:p>
-      <w:pPr>
-        <w:tabs>
-          <w:tab w:val="left" w:pos="3144"/>
-        </w:tabs>
-      </w:pPr>
-    </w:p>
-    <w:p>
-      <w:pPr>
-        <w:tabs>
-          <w:tab w:val="left" w:pos="3144"/>
-        </w:tabs>
-      </w:pPr>
-    </w:p>
-    <w:p>
-      <w:pPr>
-        <w:tabs>
-          <w:tab w:val="left" w:pos="3144"/>
-        </w:tabs>
-      </w:pPr>
+      <w:r>
+        <w:tab/>
+      </w:r>
     </w:p>
     <w:p>
       <w:pPr>
@@ -704,10 +825,10 @@
           <w:noProof/>
         </w:rPr>
         <w:drawing>
-          <wp:inline distT="0" distB="0" distL="0" distR="0" wp14:anchorId="57A8E53F" wp14:editId="541C2136">
-            <wp:extent cx="5731510" cy="6238875"/>
-            <wp:effectExtent l="0" t="0" r="2540" b="9525"/>
-            <wp:docPr id="7" name="Imagen 7" descr="Diagrama&#10;&#10;Descripción generada automáticamente"/>
+          <wp:inline distT="0" distB="0" distL="0" distR="0" wp14:anchorId="42FC733B" wp14:editId="0FAB148B">
+            <wp:extent cx="5731510" cy="7039610"/>
+            <wp:effectExtent l="0" t="0" r="2540" b="8890"/>
+            <wp:docPr id="8" name="Imagen 8" descr="Diagrama&#10;&#10;Descripción generada automáticamente"/>
             <wp:cNvGraphicFramePr>
               <a:graphicFrameLocks xmlns:a="http://schemas.openxmlformats.org/drawingml/2006/main" noChangeAspect="1"/>
             </wp:cNvGraphicFramePr>
@@ -715,7 +836,7 @@
               <a:graphicData uri="http://schemas.openxmlformats.org/drawingml/2006/picture">
                 <pic:pic xmlns:pic="http://schemas.openxmlformats.org/drawingml/2006/picture">
                   <pic:nvPicPr>
-                    <pic:cNvPr id="7" name="Imagen 7" descr="Diagrama&#10;&#10;Descripción generada automáticamente"/>
+                    <pic:cNvPr id="8" name="Imagen 8" descr="Diagrama&#10;&#10;Descripción generada automáticamente"/>
                     <pic:cNvPicPr/>
                   </pic:nvPicPr>
                   <pic:blipFill>
@@ -733,7 +854,7 @@
                   <pic:spPr>
                     <a:xfrm>
                       <a:off x="0" y="0"/>
-                      <a:ext cx="5731510" cy="6238875"/>
+                      <a:ext cx="5731510" cy="7039610"/>
                     </a:xfrm>
                     <a:prstGeom prst="rect">
                       <a:avLst/>
@@ -760,9 +881,6 @@
     <w:p/>
     <w:p/>
     <w:p/>
-    <w:p/>
-    <w:p/>
-    <w:p/>
     <w:p>
       <w:r>
         <w:lastRenderedPageBreak/>
@@ -786,10 +904,10 @@
           <w:noProof/>
         </w:rPr>
         <w:drawing>
-          <wp:inline distT="0" distB="0" distL="0" distR="0" wp14:anchorId="60EC1F33" wp14:editId="47BC1859">
-            <wp:extent cx="5731510" cy="3362960"/>
-            <wp:effectExtent l="0" t="0" r="2540" b="8890"/>
-            <wp:docPr id="3" name="Imagen 3" descr="Diagrama&#10;&#10;Descripción generada automáticamente"/>
+          <wp:inline distT="0" distB="0" distL="0" distR="0" wp14:anchorId="417F32A3" wp14:editId="59B3F4F9">
+            <wp:extent cx="5731510" cy="3387090"/>
+            <wp:effectExtent l="0" t="0" r="2540" b="3810"/>
+            <wp:docPr id="10" name="Imagen 10" descr="Diagrama&#10;&#10;Descripción generada automáticamente"/>
             <wp:cNvGraphicFramePr>
               <a:graphicFrameLocks xmlns:a="http://schemas.openxmlformats.org/drawingml/2006/main" noChangeAspect="1"/>
             </wp:cNvGraphicFramePr>
@@ -797,7 +915,7 @@
               <a:graphicData uri="http://schemas.openxmlformats.org/drawingml/2006/picture">
                 <pic:pic xmlns:pic="http://schemas.openxmlformats.org/drawingml/2006/picture">
                   <pic:nvPicPr>
-                    <pic:cNvPr id="3" name="Imagen 3" descr="Diagrama&#10;&#10;Descripción generada automáticamente"/>
+                    <pic:cNvPr id="10" name="Imagen 10" descr="Diagrama&#10;&#10;Descripción generada automáticamente"/>
                     <pic:cNvPicPr/>
                   </pic:nvPicPr>
                   <pic:blipFill>
@@ -815,7 +933,7 @@
                   <pic:spPr>
                     <a:xfrm>
                       <a:off x="0" y="0"/>
-                      <a:ext cx="5731510" cy="3362960"/>
+                      <a:ext cx="5731510" cy="3387090"/>
                     </a:xfrm>
                     <a:prstGeom prst="rect">
                       <a:avLst/>
@@ -913,10 +1031,10 @@
           <w:noProof/>
         </w:rPr>
         <w:drawing>
-          <wp:inline distT="0" distB="0" distL="0" distR="0" wp14:anchorId="5FE44E8D" wp14:editId="087E6326">
-            <wp:extent cx="5731510" cy="2691765"/>
-            <wp:effectExtent l="0" t="0" r="2540" b="0"/>
-            <wp:docPr id="5" name="Imagen 5" descr="Diagrama&#10;&#10;Descripción generada automáticamente"/>
+          <wp:inline distT="0" distB="0" distL="0" distR="0" wp14:anchorId="18B69970" wp14:editId="498E1BAB">
+            <wp:extent cx="5731510" cy="4034155"/>
+            <wp:effectExtent l="0" t="0" r="2540" b="4445"/>
+            <wp:docPr id="9" name="Imagen 9" descr="Diagrama&#10;&#10;Descripción generada automáticamente"/>
             <wp:cNvGraphicFramePr>
               <a:graphicFrameLocks xmlns:a="http://schemas.openxmlformats.org/drawingml/2006/main" noChangeAspect="1"/>
             </wp:cNvGraphicFramePr>
@@ -924,7 +1042,7 @@
               <a:graphicData uri="http://schemas.openxmlformats.org/drawingml/2006/picture">
                 <pic:pic xmlns:pic="http://schemas.openxmlformats.org/drawingml/2006/picture">
                   <pic:nvPicPr>
-                    <pic:cNvPr id="5" name="Imagen 5" descr="Diagrama&#10;&#10;Descripción generada automáticamente"/>
+                    <pic:cNvPr id="9" name="Imagen 9" descr="Diagrama&#10;&#10;Descripción generada automáticamente"/>
                     <pic:cNvPicPr/>
                   </pic:nvPicPr>
                   <pic:blipFill>
@@ -942,7 +1060,7 @@
                   <pic:spPr>
                     <a:xfrm>
                       <a:off x="0" y="0"/>
-                      <a:ext cx="5731510" cy="2691765"/>
+                      <a:ext cx="5731510" cy="4034155"/>
                     </a:xfrm>
                     <a:prstGeom prst="rect">
                       <a:avLst/>
@@ -962,18 +1080,18 @@
       </w:r>
     </w:p>
     <w:p>
-      <w:r>
-        <w:tab/>
-      </w:r>
+      <w:pPr>
+        <w:jc w:val="center"/>
+      </w:pPr>
       <w:r>
         <w:rPr>
           <w:noProof/>
         </w:rPr>
         <w:drawing>
-          <wp:inline distT="0" distB="0" distL="0" distR="0" wp14:anchorId="2AAD60FA" wp14:editId="44F76CA2">
-            <wp:extent cx="5295900" cy="3629025"/>
-            <wp:effectExtent l="0" t="0" r="0" b="9525"/>
-            <wp:docPr id="6" name="Imagen 6" descr="Diagrama&#10;&#10;Descripción generada automáticamente"/>
+          <wp:inline distT="0" distB="0" distL="0" distR="0" wp14:anchorId="4088FD05" wp14:editId="6856C831">
+            <wp:extent cx="5131564" cy="3611880"/>
+            <wp:effectExtent l="0" t="0" r="0" b="7620"/>
+            <wp:docPr id="11" name="Imagen 11" descr="Diagrama&#10;&#10;Descripción generada automáticamente"/>
             <wp:cNvGraphicFramePr>
               <a:graphicFrameLocks xmlns:a="http://schemas.openxmlformats.org/drawingml/2006/main" noChangeAspect="1"/>
             </wp:cNvGraphicFramePr>
@@ -981,7 +1099,7 @@
               <a:graphicData uri="http://schemas.openxmlformats.org/drawingml/2006/picture">
                 <pic:pic xmlns:pic="http://schemas.openxmlformats.org/drawingml/2006/picture">
                   <pic:nvPicPr>
-                    <pic:cNvPr id="6" name="Imagen 6" descr="Diagrama&#10;&#10;Descripción generada automáticamente"/>
+                    <pic:cNvPr id="11" name="Imagen 11" descr="Diagrama&#10;&#10;Descripción generada automáticamente"/>
                     <pic:cNvPicPr/>
                   </pic:nvPicPr>
                   <pic:blipFill>
@@ -999,7 +1117,64 @@
                   <pic:spPr>
                     <a:xfrm>
                       <a:off x="0" y="0"/>
-                      <a:ext cx="5295900" cy="3629025"/>
+                      <a:ext cx="5162569" cy="3633703"/>
+                    </a:xfrm>
+                    <a:prstGeom prst="rect">
+                      <a:avLst/>
+                    </a:prstGeom>
+                  </pic:spPr>
+                </pic:pic>
+              </a:graphicData>
+            </a:graphic>
+          </wp:inline>
+        </w:drawing>
+      </w:r>
+    </w:p>
+    <w:p>
+      <w:r>
+        <w:lastRenderedPageBreak/>
+        <w:t>Rutina del timer1:</w:t>
+      </w:r>
+    </w:p>
+    <w:p>
+      <w:r>
+        <w:tab/>
+      </w:r>
+      <w:r>
+        <w:rPr>
+          <w:noProof/>
+        </w:rPr>
+        <w:drawing>
+          <wp:inline distT="0" distB="0" distL="0" distR="0" wp14:anchorId="3F1CDE42" wp14:editId="37BB4E38">
+            <wp:extent cx="5731510" cy="4018915"/>
+            <wp:effectExtent l="0" t="0" r="2540" b="635"/>
+            <wp:docPr id="12" name="Imagen 12" descr="Diagrama&#10;&#10;Descripción generada automáticamente"/>
+            <wp:cNvGraphicFramePr>
+              <a:graphicFrameLocks xmlns:a="http://schemas.openxmlformats.org/drawingml/2006/main" noChangeAspect="1"/>
+            </wp:cNvGraphicFramePr>
+            <a:graphic xmlns:a="http://schemas.openxmlformats.org/drawingml/2006/main">
+              <a:graphicData uri="http://schemas.openxmlformats.org/drawingml/2006/picture">
+                <pic:pic xmlns:pic="http://schemas.openxmlformats.org/drawingml/2006/picture">
+                  <pic:nvPicPr>
+                    <pic:cNvPr id="12" name="Imagen 12" descr="Diagrama&#10;&#10;Descripción generada automáticamente"/>
+                    <pic:cNvPicPr/>
+                  </pic:nvPicPr>
+                  <pic:blipFill>
+                    <a:blip r:embed="rId11">
+                      <a:extLst>
+                        <a:ext uri="{28A0092B-C50C-407E-A947-70E740481C1C}">
+                          <a14:useLocalDpi xmlns:a14="http://schemas.microsoft.com/office/drawing/2010/main" val="0"/>
+                        </a:ext>
+                      </a:extLst>
+                    </a:blip>
+                    <a:stretch>
+                      <a:fillRect/>
+                    </a:stretch>
+                  </pic:blipFill>
+                  <pic:spPr>
+                    <a:xfrm>
+                      <a:off x="0" y="0"/>
+                      <a:ext cx="5731510" cy="4018915"/>
                     </a:xfrm>
                     <a:prstGeom prst="rect">
                       <a:avLst/>

</xml_diff>